<commit_message>
added picture and flufz
</commit_message>
<xml_diff>
--- a/docs/Project_Design.docx
+++ b/docs/Project_Design.docx
@@ -1,6 +1,6 @@
 
 <file path=word/document.xml><?xml version="1.0" encoding="utf-8"?>
-<w:document xmlns:wpc="http://schemas.microsoft.com/office/word/2010/wordprocessingCanvas" xmlns:cx="http://schemas.microsoft.com/office/drawing/2014/chartex" xmlns:cx1="http://schemas.microsoft.com/office/drawing/2015/9/8/chartex" xmlns:cx2="http://schemas.microsoft.com/office/drawing/2015/10/21/chartex" xmlns:cx3="http://schemas.microsoft.com/office/drawing/2016/5/9/chartex" xmlns:cx4="http://schemas.microsoft.com/office/drawing/2016/5/10/chartex" xmlns:cx5="http://schemas.microsoft.com/office/drawing/2016/5/11/chartex" xmlns:cx6="http://schemas.microsoft.com/office/drawing/2016/5/12/chartex" xmlns:cx7="http://schemas.microsoft.com/office/drawing/2016/5/13/chartex" xmlns:cx8="http://schemas.microsoft.com/office/drawing/2016/5/14/chartex" xmlns:mc="http://schemas.openxmlformats.org/markup-compatibility/2006" xmlns:aink="http://schemas.microsoft.com/office/drawing/2016/ink" xmlns:am3d="http://schemas.microsoft.com/office/drawing/2017/model3d" xmlns:o="urn:schemas-microsoft-com:office:office" xmlns:oel="http://schemas.microsoft.com/office/2019/extlst" xmlns:r="http://schemas.openxmlformats.org/officeDocument/2006/relationships" xmlns:m="http://schemas.openxmlformats.org/officeDocument/2006/math" xmlns:v="urn:schemas-microsoft-com:vml" xmlns:wp14="http://schemas.microsoft.com/office/word/2010/wordprocessingDrawing" xmlns:wp="http://schemas.openxmlformats.org/drawingml/2006/wordprocessingDrawing" xmlns:w10="urn:schemas-microsoft-com:office:word" xmlns:w="http://schemas.openxmlformats.org/wordprocessingml/2006/main" xmlns:w14="http://schemas.microsoft.com/office/word/2010/wordml" xmlns:w15="http://schemas.microsoft.com/office/word/2012/wordml" xmlns:w16cex="http://schemas.microsoft.com/office/word/2018/wordml/cex" xmlns:w16cid="http://schemas.microsoft.com/office/word/2016/wordml/cid" xmlns:w16="http://schemas.microsoft.com/office/word/2018/wordml" xmlns:w16du="http://schemas.microsoft.com/office/word/2023/wordml/word16du" xmlns:w16sdtdh="http://schemas.microsoft.com/office/word/2020/wordml/sdtdatahash" xmlns:w16se="http://schemas.microsoft.com/office/word/2015/wordml/symex" xmlns:wpg="http://schemas.microsoft.com/office/word/2010/wordprocessingGroup" xmlns:wpi="http://schemas.microsoft.com/office/word/2010/wordprocessingInk" xmlns:wne="http://schemas.microsoft.com/office/word/2006/wordml" xmlns:wps="http://schemas.microsoft.com/office/word/2010/wordprocessingShape" mc:Ignorable="w14 w15 w16se w16cid w16 w16cex w16sdtdh w16du wp14">
+<w:document xmlns:wpc="http://schemas.microsoft.com/office/word/2010/wordprocessingCanvas" xmlns:cx="http://schemas.microsoft.com/office/drawing/2014/chartex" xmlns:mc="http://schemas.openxmlformats.org/markup-compatibility/2006" xmlns:o="urn:schemas-microsoft-com:office:office" xmlns:r="http://schemas.openxmlformats.org/officeDocument/2006/relationships" xmlns:m="http://schemas.openxmlformats.org/officeDocument/2006/math" xmlns:v="urn:schemas-microsoft-com:vml" xmlns:wp14="http://schemas.microsoft.com/office/word/2010/wordprocessingDrawing" xmlns:wp="http://schemas.openxmlformats.org/drawingml/2006/wordprocessingDrawing" xmlns:w10="urn:schemas-microsoft-com:office:word" xmlns:w="http://schemas.openxmlformats.org/wordprocessingml/2006/main" xmlns:w14="http://schemas.microsoft.com/office/word/2010/wordml" xmlns:w15="http://schemas.microsoft.com/office/word/2012/wordml" xmlns:w16se="http://schemas.microsoft.com/office/word/2015/wordml/symex" xmlns:wpg="http://schemas.microsoft.com/office/word/2010/wordprocessingGroup" xmlns:wpi="http://schemas.microsoft.com/office/word/2010/wordprocessingInk" xmlns:wne="http://schemas.microsoft.com/office/word/2006/wordml" xmlns:wps="http://schemas.microsoft.com/office/word/2010/wordprocessingShape" mc:Ignorable="w14 w15 w16se wp14">
   <w:body>
     <w:p>
       <w:pPr>
@@ -301,6 +301,12 @@
       <w:r>
         <w:t>: Sends notifications (email) to users regarding their order status.</w:t>
       </w:r>
+      <w:r>
+        <w:br/>
+      </w:r>
+      <w:r>
+        <w:br/>
+      </w:r>
     </w:p>
     <w:p>
       <w:pPr>
@@ -497,6 +503,9 @@
       <w:r>
         <w:t>: Android Studio</w:t>
       </w:r>
+      <w:r>
+        <w:t xml:space="preserve"> and Visual Studio</w:t>
+      </w:r>
     </w:p>
     <w:p>
       <w:pPr>
@@ -580,6 +589,9 @@
       <w:r>
         <w:t xml:space="preserve">: </w:t>
       </w:r>
+      <w:r>
+        <w:t>Java</w:t>
+      </w:r>
     </w:p>
     <w:p>
       <w:pPr>
@@ -593,7 +605,7 @@
           <w:b/>
           <w:bCs/>
         </w:rPr>
-        <w:t>Frameworks</w:t>
+        <w:t>Database</w:t>
       </w:r>
       <w:r>
         <w:t>:</w:t>
@@ -606,6 +618,30 @@
           <w:numId w:val="2"/>
         </w:numPr>
       </w:pPr>
+      <w:r>
+        <w:rPr>
+          <w:bCs/>
+        </w:rPr>
+        <w:t>SQLite</w:t>
+      </w:r>
+    </w:p>
+    <w:p>
+      <w:pPr>
+        <w:numPr>
+          <w:ilvl w:val="1"/>
+          <w:numId w:val="2"/>
+        </w:numPr>
+      </w:pPr>
+      <w:r>
+        <w:rPr>
+          <w:b/>
+          <w:bCs/>
+        </w:rPr>
+        <w:t>Libraries</w:t>
+      </w:r>
+      <w:r>
+        <w:t>:</w:t>
+      </w:r>
     </w:p>
     <w:p>
       <w:pPr>
@@ -614,23 +650,23 @@
           <w:numId w:val="2"/>
         </w:numPr>
       </w:pPr>
-    </w:p>
-    <w:p>
-      <w:pPr>
-        <w:numPr>
-          <w:ilvl w:val="1"/>
-          <w:numId w:val="2"/>
-        </w:numPr>
-      </w:pPr>
-      <w:r>
-        <w:rPr>
-          <w:b/>
-          <w:bCs/>
-        </w:rPr>
-        <w:t>Database</w:t>
-      </w:r>
-      <w:r>
-        <w:t>:</w:t>
+      <w:r>
+        <w:rPr>
+          <w:b/>
+          <w:bCs/>
+        </w:rPr>
+        <w:t>SQLite</w:t>
+      </w:r>
+      <w:r>
+        <w:t xml:space="preserve"> </w:t>
+      </w:r>
+      <w:proofErr w:type="gramStart"/>
+      <w:r>
+        <w:t>For</w:t>
+      </w:r>
+      <w:proofErr w:type="gramEnd"/>
+      <w:r>
+        <w:t xml:space="preserve"> database interaction.</w:t>
       </w:r>
     </w:p>
     <w:p>
@@ -645,21 +681,19 @@
           <w:b/>
           <w:bCs/>
         </w:rPr>
-        <w:t>MySQL</w:t>
-      </w:r>
-      <w:proofErr w:type="gramStart"/>
-      <w:r>
-        <w:t xml:space="preserve">: </w:t>
-      </w:r>
-      <w:r>
-        <w:t>?</w:t>
-      </w:r>
-      <w:proofErr w:type="gramEnd"/>
-    </w:p>
-    <w:p>
-      <w:pPr>
-        <w:numPr>
-          <w:ilvl w:val="1"/>
+        <w:t>SQLite and Java Libraries</w:t>
+      </w:r>
+      <w:r>
+        <w:t>: For user authentication.</w:t>
+      </w:r>
+      <w:r>
+        <w:br/>
+      </w:r>
+    </w:p>
+    <w:p>
+      <w:pPr>
+        <w:numPr>
+          <w:ilvl w:val="0"/>
           <w:numId w:val="2"/>
         </w:numPr>
       </w:pPr>
@@ -668,7 +702,25 @@
           <w:b/>
           <w:bCs/>
         </w:rPr>
-        <w:t>Libraries</w:t>
+        <w:t>Database Management</w:t>
+      </w:r>
+      <w:r>
+        <w:t>:</w:t>
+      </w:r>
+    </w:p>
+    <w:p>
+      <w:pPr>
+        <w:numPr>
+          <w:ilvl w:val="1"/>
+          <w:numId w:val="2"/>
+        </w:numPr>
+      </w:pPr>
+      <w:r>
+        <w:rPr>
+          <w:b/>
+          <w:bCs/>
+        </w:rPr>
+        <w:t>Relational Databases</w:t>
       </w:r>
       <w:r>
         <w:t>:</w:t>
@@ -681,20 +733,52 @@
           <w:numId w:val="2"/>
         </w:numPr>
       </w:pPr>
-      <w:proofErr w:type="gramStart"/>
-      <w:r>
-        <w:rPr>
-          <w:b/>
-          <w:bCs/>
-        </w:rPr>
-        <w:t>?</w:t>
+      <w:r>
+        <w:rPr>
+          <w:b/>
+          <w:bCs/>
+        </w:rPr>
+        <w:t>SQLite</w:t>
+      </w:r>
+      <w:r>
+        <w:t>: Widely used, robust, and scalable.</w:t>
+      </w:r>
+    </w:p>
+    <w:p>
+      <w:pPr>
+        <w:numPr>
+          <w:ilvl w:val="0"/>
+          <w:numId w:val="2"/>
+        </w:numPr>
+      </w:pPr>
+      <w:r>
+        <w:rPr>
+          <w:b/>
+          <w:bCs/>
+        </w:rPr>
+        <w:lastRenderedPageBreak/>
+        <w:t>External Services</w:t>
       </w:r>
       <w:r>
         <w:t>:</w:t>
       </w:r>
-      <w:proofErr w:type="gramEnd"/>
-      <w:r>
-        <w:t xml:space="preserve"> For database interaction.</w:t>
+    </w:p>
+    <w:p>
+      <w:pPr>
+        <w:numPr>
+          <w:ilvl w:val="1"/>
+          <w:numId w:val="2"/>
+        </w:numPr>
+      </w:pPr>
+      <w:r>
+        <w:rPr>
+          <w:b/>
+          <w:bCs/>
+        </w:rPr>
+        <w:t>Payment Processing</w:t>
+      </w:r>
+      <w:r>
+        <w:t>:</w:t>
       </w:r>
     </w:p>
     <w:p>
@@ -704,20 +788,29 @@
           <w:numId w:val="2"/>
         </w:numPr>
       </w:pPr>
-      <w:proofErr w:type="gramStart"/>
-      <w:r>
-        <w:rPr>
-          <w:b/>
-          <w:bCs/>
-        </w:rPr>
-        <w:t>?</w:t>
+      <w:r>
+        <w:rPr>
+          <w:bCs/>
+        </w:rPr>
+        <w:t>Due to the nature of the project, external processing is unneeded, but features would be added to provide this service</w:t>
+      </w:r>
+    </w:p>
+    <w:p>
+      <w:pPr>
+        <w:numPr>
+          <w:ilvl w:val="1"/>
+          <w:numId w:val="2"/>
+        </w:numPr>
+      </w:pPr>
+      <w:r>
+        <w:rPr>
+          <w:b/>
+          <w:bCs/>
+        </w:rPr>
+        <w:t>Email Notifications</w:t>
       </w:r>
       <w:r>
         <w:t>:</w:t>
-      </w:r>
-      <w:proofErr w:type="gramEnd"/>
-      <w:r>
-        <w:t xml:space="preserve"> For user authentication.</w:t>
       </w:r>
     </w:p>
     <w:p>
@@ -727,27 +820,17 @@
           <w:numId w:val="2"/>
         </w:numPr>
       </w:pPr>
-      <w:proofErr w:type="gramStart"/>
-      <w:r>
-        <w:rPr>
-          <w:b/>
-          <w:bCs/>
-        </w:rPr>
-        <w:lastRenderedPageBreak/>
-        <w:t>?</w:t>
-      </w:r>
-      <w:r>
-        <w:t>:</w:t>
-      </w:r>
-      <w:proofErr w:type="gramEnd"/>
-      <w:r>
-        <w:t xml:space="preserve"> For payment processing.</w:t>
-      </w:r>
-    </w:p>
-    <w:p>
-      <w:pPr>
-        <w:numPr>
-          <w:ilvl w:val="0"/>
+      <w:r>
+        <w:rPr>
+          <w:bCs/>
+        </w:rPr>
+        <w:t>Due to the nature of the project, external processing is unneeded, but features would be added to provide this service</w:t>
+      </w:r>
+    </w:p>
+    <w:p>
+      <w:pPr>
+        <w:numPr>
+          <w:ilvl w:val="1"/>
           <w:numId w:val="2"/>
         </w:numPr>
       </w:pPr>
@@ -756,28 +839,7 @@
           <w:b/>
           <w:bCs/>
         </w:rPr>
-        <w:t>Database Management</w:t>
-      </w:r>
-      <w:r>
-        <w:t>:</w:t>
-      </w:r>
-    </w:p>
-    <w:p>
-      <w:pPr>
-        <w:numPr>
-          <w:ilvl w:val="1"/>
-          <w:numId w:val="2"/>
-        </w:numPr>
-      </w:pPr>
-      <w:r>
-        <w:rPr>
-          <w:b/>
-          <w:bCs/>
-        </w:rPr>
-        <w:t>Relational Databases</w:t>
-      </w:r>
-      <w:r>
-        <w:t>:</w:t>
+        <w:t>Inventory Stock Checks:</w:t>
       </w:r>
     </w:p>
     <w:p>
@@ -789,133 +851,41 @@
       </w:pPr>
       <w:r>
         <w:rPr>
-          <w:b/>
-          <w:bCs/>
-        </w:rPr>
-        <w:t>MySQL</w:t>
-      </w:r>
-      <w:proofErr w:type="gramStart"/>
-      <w:r>
-        <w:t xml:space="preserve">: </w:t>
-      </w:r>
-      <w:r>
-        <w:t>?</w:t>
-      </w:r>
-      <w:proofErr w:type="gramEnd"/>
-      <w:r>
-        <w:t xml:space="preserve"> </w:t>
-      </w:r>
-      <w:r>
-        <w:t>Widely used, robust, and scalable.</w:t>
-      </w:r>
-    </w:p>
-    <w:p>
-      <w:pPr>
-        <w:numPr>
-          <w:ilvl w:val="0"/>
-          <w:numId w:val="2"/>
-        </w:numPr>
-      </w:pPr>
-      <w:r>
-        <w:rPr>
-          <w:b/>
-          <w:bCs/>
-        </w:rPr>
-        <w:t>External Services</w:t>
-      </w:r>
-      <w:r>
-        <w:t>:</w:t>
-      </w:r>
-    </w:p>
-    <w:p>
-      <w:pPr>
-        <w:numPr>
-          <w:ilvl w:val="1"/>
-          <w:numId w:val="2"/>
-        </w:numPr>
-      </w:pPr>
-      <w:r>
-        <w:rPr>
-          <w:b/>
-          <w:bCs/>
-        </w:rPr>
-        <w:t>Payment Processing</w:t>
-      </w:r>
-      <w:r>
-        <w:t>:</w:t>
-      </w:r>
-    </w:p>
-    <w:p>
-      <w:pPr>
-        <w:numPr>
-          <w:ilvl w:val="2"/>
-          <w:numId w:val="2"/>
-        </w:numPr>
-      </w:pPr>
-      <w:proofErr w:type="gramStart"/>
-      <w:r>
-        <w:rPr>
-          <w:b/>
-          <w:bCs/>
-        </w:rPr>
-        <w:t>?</w:t>
-      </w:r>
-      <w:r>
-        <w:t>:</w:t>
-      </w:r>
-      <w:proofErr w:type="gramEnd"/>
-      <w:r>
-        <w:t xml:space="preserve"> </w:t>
-      </w:r>
-      <w:r>
-        <w:t>P</w:t>
-      </w:r>
-      <w:r>
-        <w:t>ayment gateway</w:t>
-      </w:r>
-    </w:p>
-    <w:p>
-      <w:pPr>
-        <w:numPr>
-          <w:ilvl w:val="1"/>
-          <w:numId w:val="2"/>
-        </w:numPr>
-      </w:pPr>
-      <w:r>
-        <w:rPr>
-          <w:b/>
-          <w:bCs/>
-        </w:rPr>
-        <w:t>Email Notifications</w:t>
-      </w:r>
-      <w:r>
-        <w:t>:</w:t>
-      </w:r>
-    </w:p>
-    <w:p>
-      <w:pPr>
-        <w:numPr>
-          <w:ilvl w:val="2"/>
-          <w:numId w:val="2"/>
-        </w:numPr>
-      </w:pPr>
-      <w:proofErr w:type="gramStart"/>
-      <w:r>
-        <w:rPr>
-          <w:b/>
-          <w:bCs/>
-        </w:rPr>
-        <w:t>?</w:t>
-      </w:r>
-      <w:r>
-        <w:t>:</w:t>
-      </w:r>
-      <w:proofErr w:type="gramEnd"/>
-      <w:r>
-        <w:t xml:space="preserve"> For sending transactional emails.</w:t>
-      </w:r>
-    </w:p>
-    <w:p/>
+          <w:bCs/>
+        </w:rPr>
+        <w:t>Due to the nature of the project, external processing is unneeded, but features would be added to provide this service</w:t>
+      </w:r>
+    </w:p>
+    <w:p>
+      <w:r>
+        <w:pict w14:anchorId="3C0FA983">
+          <v:shapetype id="_x0000_t75" coordsize="21600,21600" o:spt="75" o:preferrelative="t" path="m@4@5l@4@11@9@11@9@5xe" filled="f" stroked="f">
+            <v:stroke joinstyle="miter"/>
+            <v:formulas>
+              <v:f eqn="if lineDrawn pixelLineWidth 0"/>
+              <v:f eqn="sum @0 1 0"/>
+              <v:f eqn="sum 0 0 @1"/>
+              <v:f eqn="prod @2 1 2"/>
+              <v:f eqn="prod @3 21600 pixelWidth"/>
+              <v:f eqn="prod @3 21600 pixelHeight"/>
+              <v:f eqn="sum @0 0 1"/>
+              <v:f eqn="prod @6 1 2"/>
+              <v:f eqn="prod @7 21600 pixelWidth"/>
+              <v:f eqn="sum @8 21600 0"/>
+              <v:f eqn="prod @7 21600 pixelHeight"/>
+              <v:f eqn="sum @10 21600 0"/>
+            </v:formulas>
+            <v:path o:extrusionok="f" gradientshapeok="t" o:connecttype="rect"/>
+            <o:lock v:ext="edit" aspectratio="t"/>
+          </v:shapetype>
+          <v:shape id="_x0000_i1027" type="#_x0000_t75" style="width:400.85pt;height:411.9pt">
+            <v:imagedata r:id="rId5" o:title="System Diagram"/>
+          </v:shape>
+        </w:pict>
+      </w:r>
+      <w:bookmarkStart w:id="0" w:name="_GoBack"/>
+      <w:bookmarkEnd w:id="0"/>
+    </w:p>
     <w:sectPr>
       <w:pgSz w:w="12240" w:h="15840"/>
       <w:pgMar w:top="1440" w:right="1440" w:bottom="1440" w:left="1440" w:header="720" w:footer="720" w:gutter="0"/>
@@ -927,7 +897,7 @@
 </file>
 
 <file path=word/numbering.xml><?xml version="1.0" encoding="utf-8"?>
-<w:numbering xmlns:wpc="http://schemas.microsoft.com/office/word/2010/wordprocessingCanvas" xmlns:cx="http://schemas.microsoft.com/office/drawing/2014/chartex" xmlns:cx1="http://schemas.microsoft.com/office/drawing/2015/9/8/chartex" xmlns:cx2="http://schemas.microsoft.com/office/drawing/2015/10/21/chartex" xmlns:cx3="http://schemas.microsoft.com/office/drawing/2016/5/9/chartex" xmlns:cx4="http://schemas.microsoft.com/office/drawing/2016/5/10/chartex" xmlns:cx5="http://schemas.microsoft.com/office/drawing/2016/5/11/chartex" xmlns:cx6="http://schemas.microsoft.com/office/drawing/2016/5/12/chartex" xmlns:cx7="http://schemas.microsoft.com/office/drawing/2016/5/13/chartex" xmlns:cx8="http://schemas.microsoft.com/office/drawing/2016/5/14/chartex" xmlns:mc="http://schemas.openxmlformats.org/markup-compatibility/2006" xmlns:aink="http://schemas.microsoft.com/office/drawing/2016/ink" xmlns:am3d="http://schemas.microsoft.com/office/drawing/2017/model3d" xmlns:o="urn:schemas-microsoft-com:office:office" xmlns:oel="http://schemas.microsoft.com/office/2019/extlst" xmlns:r="http://schemas.openxmlformats.org/officeDocument/2006/relationships" xmlns:m="http://schemas.openxmlformats.org/officeDocument/2006/math" xmlns:v="urn:schemas-microsoft-com:vml" xmlns:wp14="http://schemas.microsoft.com/office/word/2010/wordprocessingDrawing" xmlns:wp="http://schemas.openxmlformats.org/drawingml/2006/wordprocessingDrawing" xmlns:w10="urn:schemas-microsoft-com:office:word" xmlns:w="http://schemas.openxmlformats.org/wordprocessingml/2006/main" xmlns:w14="http://schemas.microsoft.com/office/word/2010/wordml" xmlns:w15="http://schemas.microsoft.com/office/word/2012/wordml" xmlns:w16cex="http://schemas.microsoft.com/office/word/2018/wordml/cex" xmlns:w16cid="http://schemas.microsoft.com/office/word/2016/wordml/cid" xmlns:w16="http://schemas.microsoft.com/office/word/2018/wordml" xmlns:w16du="http://schemas.microsoft.com/office/word/2023/wordml/word16du" xmlns:w16sdtdh="http://schemas.microsoft.com/office/word/2020/wordml/sdtdatahash" xmlns:w16se="http://schemas.microsoft.com/office/word/2015/wordml/symex" xmlns:wpg="http://schemas.microsoft.com/office/word/2010/wordprocessingGroup" xmlns:wpi="http://schemas.microsoft.com/office/word/2010/wordprocessingInk" xmlns:wne="http://schemas.microsoft.com/office/word/2006/wordml" xmlns:wps="http://schemas.microsoft.com/office/word/2010/wordprocessingShape" mc:Ignorable="w14 w15 w16se w16cid w16 w16cex w16sdtdh w16du wp14">
+<w:numbering xmlns:wpc="http://schemas.microsoft.com/office/word/2010/wordprocessingCanvas" xmlns:cx="http://schemas.microsoft.com/office/drawing/2014/chartex" xmlns:mc="http://schemas.openxmlformats.org/markup-compatibility/2006" xmlns:o="urn:schemas-microsoft-com:office:office" xmlns:r="http://schemas.openxmlformats.org/officeDocument/2006/relationships" xmlns:m="http://schemas.openxmlformats.org/officeDocument/2006/math" xmlns:v="urn:schemas-microsoft-com:vml" xmlns:wp14="http://schemas.microsoft.com/office/word/2010/wordprocessingDrawing" xmlns:wp="http://schemas.openxmlformats.org/drawingml/2006/wordprocessingDrawing" xmlns:w10="urn:schemas-microsoft-com:office:word" xmlns:w="http://schemas.openxmlformats.org/wordprocessingml/2006/main" xmlns:w14="http://schemas.microsoft.com/office/word/2010/wordml" xmlns:w15="http://schemas.microsoft.com/office/word/2012/wordml" xmlns:w16se="http://schemas.microsoft.com/office/word/2015/wordml/symex" xmlns:wpg="http://schemas.microsoft.com/office/word/2010/wordprocessingGroup" xmlns:wpi="http://schemas.microsoft.com/office/word/2010/wordprocessingInk" xmlns:wne="http://schemas.microsoft.com/office/word/2006/wordml" xmlns:wps="http://schemas.microsoft.com/office/word/2010/wordprocessingShape" mc:Ignorable="w14 w15 w16se wp14">
   <w:abstractNum w:abstractNumId="0" w15:restartNumberingAfterBreak="0">
     <w:nsid w:val="39C21127"/>
     <w:multiLevelType w:val="multilevel"/>
@@ -1166,17 +1136,17 @@
       </w:pPr>
     </w:lvl>
   </w:abstractNum>
-  <w:num w:numId="1" w16cid:durableId="803157692">
+  <w:num w:numId="1">
     <w:abstractNumId w:val="0"/>
   </w:num>
-  <w:num w:numId="2" w16cid:durableId="2030789748">
+  <w:num w:numId="2">
     <w:abstractNumId w:val="1"/>
   </w:num>
 </w:numbering>
 </file>
 
 <file path=word/styles.xml><?xml version="1.0" encoding="utf-8"?>
-<w:styles xmlns:mc="http://schemas.openxmlformats.org/markup-compatibility/2006" xmlns:r="http://schemas.openxmlformats.org/officeDocument/2006/relationships" xmlns:w="http://schemas.openxmlformats.org/wordprocessingml/2006/main" xmlns:w14="http://schemas.microsoft.com/office/word/2010/wordml" xmlns:w15="http://schemas.microsoft.com/office/word/2012/wordml" xmlns:w16cex="http://schemas.microsoft.com/office/word/2018/wordml/cex" xmlns:w16cid="http://schemas.microsoft.com/office/word/2016/wordml/cid" xmlns:w16="http://schemas.microsoft.com/office/word/2018/wordml" xmlns:w16du="http://schemas.microsoft.com/office/word/2023/wordml/word16du" xmlns:w16sdtdh="http://schemas.microsoft.com/office/word/2020/wordml/sdtdatahash" xmlns:w16se="http://schemas.microsoft.com/office/word/2015/wordml/symex" mc:Ignorable="w14 w15 w16se w16cid w16 w16cex w16sdtdh w16du">
+<w:styles xmlns:mc="http://schemas.openxmlformats.org/markup-compatibility/2006" xmlns:r="http://schemas.openxmlformats.org/officeDocument/2006/relationships" xmlns:w="http://schemas.openxmlformats.org/wordprocessingml/2006/main" xmlns:w14="http://schemas.microsoft.com/office/word/2010/wordml" xmlns:w15="http://schemas.microsoft.com/office/word/2012/wordml" xmlns:w16se="http://schemas.microsoft.com/office/word/2015/wordml/symex" mc:Ignorable="w14 w15 w16se">
   <w:docDefaults>
     <w:rPrDefault>
       <w:rPr>
@@ -1194,7 +1164,7 @@
       </w:pPr>
     </w:pPrDefault>
   </w:docDefaults>
-  <w:latentStyles w:defLockedState="0" w:defUIPriority="99" w:defSemiHidden="0" w:defUnhideWhenUsed="0" w:defQFormat="0" w:count="376">
+  <w:latentStyles w:defLockedState="0" w:defUIPriority="99" w:defSemiHidden="0" w:defUnhideWhenUsed="0" w:defQFormat="0" w:count="371">
     <w:lsdException w:name="Normal" w:uiPriority="0" w:qFormat="1"/>
     <w:lsdException w:name="heading 1" w:uiPriority="9" w:qFormat="1"/>
     <w:lsdException w:name="heading 2" w:semiHidden="1" w:uiPriority="9" w:unhideWhenUsed="1" w:qFormat="1"/>
@@ -1566,11 +1536,6 @@
     <w:lsdException w:name="List Table 5 Dark Accent 6" w:uiPriority="50"/>
     <w:lsdException w:name="List Table 6 Colorful Accent 6" w:uiPriority="51"/>
     <w:lsdException w:name="List Table 7 Colorful Accent 6" w:uiPriority="52"/>
-    <w:lsdException w:name="Mention" w:semiHidden="1" w:unhideWhenUsed="1"/>
-    <w:lsdException w:name="Smart Hyperlink" w:semiHidden="1" w:unhideWhenUsed="1"/>
-    <w:lsdException w:name="Hashtag" w:semiHidden="1" w:unhideWhenUsed="1"/>
-    <w:lsdException w:name="Unresolved Mention" w:semiHidden="1" w:unhideWhenUsed="1"/>
-    <w:lsdException w:name="Smart Link" w:semiHidden="1" w:unhideWhenUsed="1"/>
   </w:latentStyles>
   <w:style w:type="paragraph" w:default="1" w:styleId="Normal">
     <w:name w:val="Normal"/>

</xml_diff>